<commit_message>
math example; fixed: paragraph indentation bug
</commit_message>
<xml_diff>
--- a/papers/vissymp18/etc/smartnova18.docx
+++ b/papers/vissymp18/etc/smartnova18.docx
@@ -6,8 +6,6 @@
       <w:pPr>
         <w:pStyle w:val="a5"/>
       </w:pPr>
-      <w:bookmarkStart w:id="0" w:name="_GoBack"/>
-      <w:bookmarkEnd w:id="0"/>
       <w:r>
         <w:t xml:space="preserve"> Title </w:t>
       </w:r>
@@ -65,54 +63,60 @@
       <w:pPr>
         <w:pStyle w:val="1"/>
       </w:pPr>
-      <w:bookmarkStart w:id="1" w:name="heading-1"/>
+      <w:bookmarkStart w:id="0" w:name="heading-1"/>
       <w:r>
         <w:t xml:space="preserve"> Heading 1 </w:t>
       </w:r>
+      <w:bookmarkEnd w:id="0"/>
+    </w:p>
+    <w:p>
+      <w:pPr>
+        <w:pStyle w:val="2"/>
+      </w:pPr>
+      <w:bookmarkStart w:id="1" w:name="heading-2"/>
+      <w:r>
+        <w:t xml:space="preserve"> Heading 2 </w:t>
+      </w:r>
       <w:bookmarkEnd w:id="1"/>
     </w:p>
     <w:p>
       <w:pPr>
-        <w:pStyle w:val="2"/>
-      </w:pPr>
-      <w:bookmarkStart w:id="2" w:name="heading-2"/>
-      <w:r>
-        <w:t xml:space="preserve"> Heading 2 </w:t>
+        <w:pStyle w:val="3"/>
+      </w:pPr>
+      <w:bookmarkStart w:id="2" w:name="heading-3"/>
+      <w:r>
+        <w:t xml:space="preserve"> Heading 3 </w:t>
       </w:r>
       <w:bookmarkEnd w:id="2"/>
     </w:p>
     <w:p>
       <w:pPr>
-        <w:pStyle w:val="3"/>
-      </w:pPr>
-      <w:bookmarkStart w:id="3" w:name="heading-3"/>
-      <w:r>
-        <w:t xml:space="preserve"> Heading 3 </w:t>
+        <w:pStyle w:val="4"/>
+      </w:pPr>
+      <w:bookmarkStart w:id="3" w:name="heading-4"/>
+      <w:r>
+        <w:t xml:space="preserve"> Heading 4 </w:t>
       </w:r>
       <w:bookmarkEnd w:id="3"/>
     </w:p>
     <w:p>
       <w:pPr>
-        <w:pStyle w:val="4"/>
-      </w:pPr>
-      <w:bookmarkStart w:id="4" w:name="heading-4"/>
-      <w:r>
-        <w:t xml:space="preserve"> Heading 4 </w:t>
-      </w:r>
+        <w:pStyle w:val="FirstParagraph"/>
+        <w:ind w:left="180" w:firstLine="180"/>
+      </w:pPr>
+      <w:r>
+        <w:t xml:space="preserve"> First Paragra</w:t>
+      </w:r>
+      <w:bookmarkStart w:id="4" w:name="_GoBack"/>
       <w:bookmarkEnd w:id="4"/>
-    </w:p>
-    <w:p>
-      <w:pPr>
-        <w:pStyle w:val="FirstParagraph"/>
-        <w:ind w:left="180"/>
-      </w:pPr>
-      <w:r>
-        <w:t xml:space="preserve"> First Paragraph. </w:t>
+      <w:r>
+        <w:t xml:space="preserve">ph. </w:t>
       </w:r>
     </w:p>
     <w:p>
       <w:pPr>
         <w:pStyle w:val="a0"/>
+        <w:ind w:firstLine="180"/>
       </w:pPr>
       <w:r>
         <w:t xml:space="preserve"> Body Text. Body Text Char.    </w:t>
@@ -147,6 +151,7 @@
     <w:p>
       <w:pPr>
         <w:pStyle w:val="a9"/>
+        <w:ind w:firstLine="200"/>
       </w:pPr>
       <w:r>
         <w:t xml:space="preserve"> Block Text. </w:t>
@@ -186,6 +191,7 @@
           <w:p>
             <w:pPr>
               <w:pStyle w:val="Compact"/>
+              <w:ind w:firstLine="180"/>
             </w:pPr>
             <w:r>
               <w:t xml:space="preserve"> Table </w:t>
@@ -203,6 +209,7 @@
           <w:p>
             <w:pPr>
               <w:pStyle w:val="Compact"/>
+              <w:ind w:firstLine="180"/>
             </w:pPr>
             <w:r>
               <w:t xml:space="preserve"> Table </w:t>
@@ -221,6 +228,7 @@
           <w:p>
             <w:pPr>
               <w:pStyle w:val="Compact"/>
+              <w:ind w:firstLine="180"/>
             </w:pPr>
             <w:r>
               <w:t xml:space="preserve"> 1 </w:t>
@@ -234,6 +242,7 @@
           <w:p>
             <w:pPr>
               <w:pStyle w:val="Compact"/>
+              <w:ind w:firstLine="180"/>
             </w:pPr>
             <w:r>
               <w:t xml:space="preserve"> 2 </w:t>
@@ -290,6 +299,7 @@
     <w:p>
       <w:pPr>
         <w:pStyle w:val="af1"/>
+        <w:ind w:firstLine="200"/>
       </w:pPr>
       <w:r>
         <w:t>文</w:t>
@@ -328,6 +338,7 @@
     <w:p>
       <w:pPr>
         <w:pStyle w:val="a0"/>
+        <w:ind w:firstLine="180"/>
       </w:pPr>
     </w:p>
     <w:sectPr>
@@ -1685,9 +1696,10 @@
     <w:basedOn w:val="a"/>
     <w:link w:val="a4"/>
     <w:qFormat/>
-    <w:rsid w:val="002D2214"/>
+    <w:rsid w:val="00B40210"/>
     <w:pPr>
       <w:spacing w:before="284" w:after="284"/>
+      <w:ind w:firstLineChars="100" w:firstLine="100"/>
     </w:pPr>
   </w:style>
   <w:style w:type="paragraph" w:customStyle="1" w:styleId="FirstParagraph">
@@ -1695,10 +1707,7 @@
     <w:basedOn w:val="a0"/>
     <w:next w:val="a0"/>
     <w:qFormat/>
-    <w:rsid w:val="00AD284C"/>
-    <w:pPr>
-      <w:ind w:leftChars="100" w:left="100"/>
-    </w:pPr>
+    <w:rsid w:val="00B40210"/>
   </w:style>
   <w:style w:type="paragraph" w:customStyle="1" w:styleId="Compact">
     <w:name w:val="Compact"/>
@@ -1971,7 +1980,7 @@
     <w:name w:val="本文 (文字)"/>
     <w:basedOn w:val="a1"/>
     <w:link w:val="a0"/>
-    <w:rsid w:val="002D2214"/>
+    <w:rsid w:val="00B40210"/>
     <w:rPr>
       <w:rFonts w:ascii="Century" w:hAnsi="Century"/>
       <w:sz w:val="18"/>

</xml_diff>

<commit_message>
English title/subtitle; macros.tex -> macros.sty
</commit_message>
<xml_diff>
--- a/papers/vissymp18/etc/smartnova18.docx
+++ b/papers/vissymp18/etc/smartnova18.docx
@@ -23,7 +23,12 @@
         <w:pStyle w:val="Author"/>
       </w:pPr>
       <w:r>
-        <w:t xml:space="preserve"> Author </w:t>
+        <w:t xml:space="preserve"> Auth</w:t>
+      </w:r>
+      <w:bookmarkStart w:id="0" w:name="_GoBack"/>
+      <w:bookmarkEnd w:id="0"/>
+      <w:r>
+        <w:t xml:space="preserve">or </w:t>
       </w:r>
     </w:p>
     <w:p>
@@ -63,41 +68,41 @@
       <w:pPr>
         <w:pStyle w:val="1"/>
       </w:pPr>
-      <w:bookmarkStart w:id="0" w:name="heading-1"/>
+      <w:bookmarkStart w:id="1" w:name="heading-1"/>
       <w:r>
         <w:t xml:space="preserve"> Heading 1 </w:t>
       </w:r>
-      <w:bookmarkEnd w:id="0"/>
+      <w:bookmarkEnd w:id="1"/>
     </w:p>
     <w:p>
       <w:pPr>
         <w:pStyle w:val="2"/>
       </w:pPr>
-      <w:bookmarkStart w:id="1" w:name="heading-2"/>
+      <w:bookmarkStart w:id="2" w:name="heading-2"/>
       <w:r>
         <w:t xml:space="preserve"> Heading 2 </w:t>
       </w:r>
-      <w:bookmarkEnd w:id="1"/>
+      <w:bookmarkEnd w:id="2"/>
     </w:p>
     <w:p>
       <w:pPr>
         <w:pStyle w:val="3"/>
       </w:pPr>
-      <w:bookmarkStart w:id="2" w:name="heading-3"/>
+      <w:bookmarkStart w:id="3" w:name="heading-3"/>
       <w:r>
         <w:t xml:space="preserve"> Heading 3 </w:t>
       </w:r>
-      <w:bookmarkEnd w:id="2"/>
+      <w:bookmarkEnd w:id="3"/>
     </w:p>
     <w:p>
       <w:pPr>
         <w:pStyle w:val="4"/>
       </w:pPr>
-      <w:bookmarkStart w:id="3" w:name="heading-4"/>
+      <w:bookmarkStart w:id="4" w:name="heading-4"/>
       <w:r>
         <w:t xml:space="preserve"> Heading 4 </w:t>
       </w:r>
-      <w:bookmarkEnd w:id="3"/>
+      <w:bookmarkEnd w:id="4"/>
     </w:p>
     <w:p>
       <w:pPr>
@@ -105,12 +110,7 @@
         <w:ind w:left="180" w:firstLine="180"/>
       </w:pPr>
       <w:r>
-        <w:t xml:space="preserve"> First Paragra</w:t>
-      </w:r>
-      <w:bookmarkStart w:id="4" w:name="_GoBack"/>
-      <w:bookmarkEnd w:id="4"/>
-      <w:r>
-        <w:t xml:space="preserve">ph. </w:t>
+        <w:t xml:space="preserve"> First Paragraph. </w:t>
       </w:r>
     </w:p>
     <w:p>
@@ -1723,7 +1723,7 @@
     <w:basedOn w:val="a"/>
     <w:next w:val="a0"/>
     <w:qFormat/>
-    <w:rsid w:val="002F46DA"/>
+    <w:rsid w:val="002B2C22"/>
     <w:pPr>
       <w:keepNext/>
       <w:keepLines/>
@@ -1731,8 +1731,7 @@
       <w:jc w:val="center"/>
     </w:pPr>
     <w:rPr>
-      <w:rFonts w:asciiTheme="majorHAnsi" w:eastAsiaTheme="majorEastAsia" w:hAnsiTheme="majorHAnsi" w:cs="Times New Roman (見出しのフォント - コンプ"/>
-      <w:b/>
+      <w:rFonts w:ascii="Times New Roman" w:eastAsiaTheme="majorEastAsia" w:hAnsi="Times New Roman" w:cs="Times New Roman (見出しのフォント - コンプ"/>
       <w:bCs/>
       <w:sz w:val="32"/>
       <w:szCs w:val="36"/>
@@ -1743,7 +1742,7 @@
     <w:basedOn w:val="a5"/>
     <w:next w:val="a0"/>
     <w:qFormat/>
-    <w:rsid w:val="002F46DA"/>
+    <w:rsid w:val="001648A3"/>
     <w:pPr>
       <w:spacing w:before="240"/>
     </w:pPr>
@@ -2051,6 +2050,33 @@
       </w:numPr>
       <w:ind w:leftChars="400" w:left="400"/>
     </w:pPr>
+  </w:style>
+  <w:style w:type="paragraph" w:customStyle="1" w:styleId="AuthorEnglish">
+    <w:name w:val="Author (English)"/>
+    <w:basedOn w:val="Author"/>
+    <w:qFormat/>
+    <w:rsid w:val="0020456F"/>
+    <w:pPr>
+      <w:jc w:val="center"/>
+    </w:pPr>
+  </w:style>
+  <w:style w:type="paragraph" w:customStyle="1" w:styleId="English">
+    <w:name w:val="表題 (English)"/>
+    <w:basedOn w:val="a5"/>
+    <w:qFormat/>
+    <w:rsid w:val="008B00E8"/>
+    <w:rPr>
+      <w:rFonts w:eastAsia="Times New Roman"/>
+    </w:rPr>
+  </w:style>
+  <w:style w:type="paragraph" w:customStyle="1" w:styleId="English0">
+    <w:name w:val="副題 (English)"/>
+    <w:basedOn w:val="a6"/>
+    <w:qFormat/>
+    <w:rsid w:val="008B00E8"/>
+    <w:rPr>
+      <w:rFonts w:eastAsia="Times New Roman"/>
+    </w:rPr>
   </w:style>
 </w:styles>
 </file>

</xml_diff>

<commit_message>
figure and figure caption supported
</commit_message>
<xml_diff>
--- a/papers/vissymp18/etc/smartnova18.docx
+++ b/papers/vissymp18/etc/smartnova18.docx
@@ -57,9 +57,6 @@
     <w:p>
       <w:pPr>
         <w:pStyle w:val="Abstract"/>
-        <w:rPr>
-          <w:rFonts w:hint="eastAsia"/>
-        </w:rPr>
       </w:pPr>
       <w:r>
         <w:rPr>
@@ -87,51 +84,62 @@
         <w:t>:</w:t>
       </w:r>
       <w:r>
-        <w:t xml:space="preserve"> Keyword1, Keyw</w:t>
-      </w:r>
-      <w:bookmarkStart w:id="0" w:name="_GoBack"/>
+        <w:t xml:space="preserve"> Keyword1, Keyword2, ...</w:t>
+      </w:r>
+    </w:p>
+    <w:p>
+      <w:pPr>
+        <w:pStyle w:val="1"/>
+      </w:pPr>
+      <w:bookmarkStart w:id="0" w:name="heading-1"/>
+      <w:r>
+        <w:t xml:space="preserve"> He</w:t>
+      </w:r>
+      <w:r>
+        <w:t>adin</w:t>
+      </w:r>
+      <w:r>
+        <w:t xml:space="preserve">g 1 </w:t>
+      </w:r>
       <w:bookmarkEnd w:id="0"/>
-      <w:r>
-        <w:t>ord2, ...</w:t>
-      </w:r>
-    </w:p>
-    <w:p>
-      <w:pPr>
-        <w:pStyle w:val="1"/>
-      </w:pPr>
-      <w:bookmarkStart w:id="1" w:name="heading-1"/>
+    </w:p>
+    <w:p>
+      <w:pPr>
+        <w:pStyle w:val="2"/>
+      </w:pPr>
+      <w:bookmarkStart w:id="1" w:name="heading-2"/>
       <w:r>
         <w:t xml:space="preserve"> He</w:t>
       </w:r>
       <w:r>
-        <w:t>adin</w:t>
-      </w:r>
-      <w:r>
-        <w:t xml:space="preserve">g 1 </w:t>
+        <w:t>ading</w:t>
+      </w:r>
+      <w:r>
+        <w:t xml:space="preserve"> 2 </w:t>
       </w:r>
       <w:bookmarkEnd w:id="1"/>
     </w:p>
     <w:p>
       <w:pPr>
-        <w:pStyle w:val="2"/>
-      </w:pPr>
-      <w:bookmarkStart w:id="2" w:name="heading-2"/>
-      <w:r>
-        <w:t xml:space="preserve"> He</w:t>
-      </w:r>
-      <w:r>
-        <w:t>ading</w:t>
-      </w:r>
-      <w:r>
-        <w:t xml:space="preserve"> 2 </w:t>
+        <w:pStyle w:val="3"/>
+      </w:pPr>
+      <w:bookmarkStart w:id="2" w:name="heading-3"/>
+      <w:r>
+        <w:t xml:space="preserve"> Hea</w:t>
+      </w:r>
+      <w:r>
+        <w:t>din</w:t>
+      </w:r>
+      <w:r>
+        <w:t xml:space="preserve">g 3 </w:t>
       </w:r>
       <w:bookmarkEnd w:id="2"/>
     </w:p>
     <w:p>
       <w:pPr>
-        <w:pStyle w:val="3"/>
-      </w:pPr>
-      <w:bookmarkStart w:id="3" w:name="heading-3"/>
+        <w:pStyle w:val="4"/>
+      </w:pPr>
+      <w:bookmarkStart w:id="3" w:name="heading-4"/>
       <w:r>
         <w:t xml:space="preserve"> Hea</w:t>
       </w:r>
@@ -139,25 +147,9 @@
         <w:t>din</w:t>
       </w:r>
       <w:r>
-        <w:t xml:space="preserve">g 3 </w:t>
+        <w:t xml:space="preserve">g 4 </w:t>
       </w:r>
       <w:bookmarkEnd w:id="3"/>
-    </w:p>
-    <w:p>
-      <w:pPr>
-        <w:pStyle w:val="4"/>
-      </w:pPr>
-      <w:bookmarkStart w:id="4" w:name="heading-4"/>
-      <w:r>
-        <w:t xml:space="preserve"> Hea</w:t>
-      </w:r>
-      <w:r>
-        <w:t>din</w:t>
-      </w:r>
-      <w:r>
-        <w:t xml:space="preserve">g 4 </w:t>
-      </w:r>
-      <w:bookmarkEnd w:id="4"/>
     </w:p>
     <w:p>
       <w:pPr>
@@ -323,7 +315,12 @@
         <w:pStyle w:val="ImageCaption"/>
       </w:pPr>
       <w:r>
-        <w:t xml:space="preserve"> Image Caption </w:t>
+        <w:t xml:space="preserve"> Image Captio</w:t>
+      </w:r>
+      <w:bookmarkStart w:id="4" w:name="_GoBack"/>
+      <w:bookmarkEnd w:id="4"/>
+      <w:r>
+        <w:t xml:space="preserve">n </w:t>
       </w:r>
     </w:p>
     <w:p>
@@ -1735,6 +1732,7 @@
   <w:style w:type="character" w:default="1" w:styleId="a1">
     <w:name w:val="Default Paragraph Font"/>
     <w:uiPriority w:val="1"/>
+    <w:semiHidden/>
     <w:unhideWhenUsed/>
   </w:style>
   <w:style w:type="table" w:default="1" w:styleId="a2">
@@ -1971,8 +1969,13 @@
   <w:style w:type="paragraph" w:customStyle="1" w:styleId="ImageCaption">
     <w:name w:val="Image Caption"/>
     <w:basedOn w:val="ab"/>
-    <w:rsid w:val="003C071C"/>
-    <w:rPr>
+    <w:rsid w:val="00AF6884"/>
+    <w:pPr>
+      <w:jc w:val="center"/>
+    </w:pPr>
+    <w:rPr>
+      <w:rFonts w:eastAsia="Times New Roman"/>
+      <w:b/>
       <w:i w:val="0"/>
     </w:rPr>
   </w:style>
@@ -1983,8 +1986,10 @@
   <w:style w:type="paragraph" w:customStyle="1" w:styleId="CaptionedFigure">
     <w:name w:val="Captioned Figure"/>
     <w:basedOn w:val="Figure"/>
+    <w:rsid w:val="008D664F"/>
     <w:pPr>
       <w:keepNext/>
+      <w:jc w:val="center"/>
     </w:pPr>
   </w:style>
   <w:style w:type="character" w:customStyle="1" w:styleId="ac">

</xml_diff>